<commit_message>
Updated cartridge with changes for re-certification
</commit_message>
<xml_diff>
--- a/link/documentation/Signifyd LINK Integration Documentation 19.1.0.docx
+++ b/link/documentation/Signifyd LINK Integration Documentation 19.1.0.docx
@@ -1,6 +1,6 @@
 
 <file path=word/document.xml><?xml version="1.0" encoding="utf-8"?>
-<w:document xmlns:wpc="http://schemas.microsoft.com/office/word/2010/wordprocessingCanvas" xmlns:cx="http://schemas.microsoft.com/office/drawing/2014/chartex" xmlns:cx1="http://schemas.microsoft.com/office/drawing/2015/9/8/chartex" xmlns:mc="http://schemas.openxmlformats.org/markup-compatibility/2006" xmlns:o="urn:schemas-microsoft-com:office:office" xmlns:r="http://schemas.openxmlformats.org/officeDocument/2006/relationships" xmlns:m="http://schemas.openxmlformats.org/officeDocument/2006/math" xmlns:v="urn:schemas-microsoft-com:vml" xmlns:wp14="http://schemas.microsoft.com/office/word/2010/wordprocessingDrawing" xmlns:wp="http://schemas.openxmlformats.org/drawingml/2006/wordprocessingDrawing" xmlns:w10="urn:schemas-microsoft-com:office:word" xmlns:w="http://schemas.openxmlformats.org/wordprocessingml/2006/main" xmlns:w14="http://schemas.microsoft.com/office/word/2010/wordml" xmlns:w15="http://schemas.microsoft.com/office/word/2012/wordml" xmlns:w16se="http://schemas.microsoft.com/office/word/2015/wordml/symex" xmlns:wpg="http://schemas.microsoft.com/office/word/2010/wordprocessingGroup" xmlns:wpi="http://schemas.microsoft.com/office/word/2010/wordprocessingInk" xmlns:wne="http://schemas.microsoft.com/office/word/2006/wordml" xmlns:wps="http://schemas.microsoft.com/office/word/2010/wordprocessingShape" mc:Ignorable="w14 w15 w16se wp14">
+<w:document xmlns:wpc="http://schemas.microsoft.com/office/word/2010/wordprocessingCanvas" xmlns:cx="http://schemas.microsoft.com/office/drawing/2014/chartex" xmlns:cx1="http://schemas.microsoft.com/office/drawing/2015/9/8/chartex" xmlns:cx2="http://schemas.microsoft.com/office/drawing/2015/10/21/chartex" xmlns:cx3="http://schemas.microsoft.com/office/drawing/2016/5/9/chartex" xmlns:cx4="http://schemas.microsoft.com/office/drawing/2016/5/10/chartex" xmlns:cx5="http://schemas.microsoft.com/office/drawing/2016/5/11/chartex" xmlns:cx6="http://schemas.microsoft.com/office/drawing/2016/5/12/chartex" xmlns:cx7="http://schemas.microsoft.com/office/drawing/2016/5/13/chartex" xmlns:cx8="http://schemas.microsoft.com/office/drawing/2016/5/14/chartex" xmlns:mc="http://schemas.openxmlformats.org/markup-compatibility/2006" xmlns:aink="http://schemas.microsoft.com/office/drawing/2016/ink" xmlns:am3d="http://schemas.microsoft.com/office/drawing/2017/model3d" xmlns:o="urn:schemas-microsoft-com:office:office" xmlns:r="http://schemas.openxmlformats.org/officeDocument/2006/relationships" xmlns:m="http://schemas.openxmlformats.org/officeDocument/2006/math" xmlns:v="urn:schemas-microsoft-com:vml" xmlns:wp14="http://schemas.microsoft.com/office/word/2010/wordprocessingDrawing" xmlns:wp="http://schemas.openxmlformats.org/drawingml/2006/wordprocessingDrawing" xmlns:w10="urn:schemas-microsoft-com:office:word" xmlns:w="http://schemas.openxmlformats.org/wordprocessingml/2006/main" xmlns:w14="http://schemas.microsoft.com/office/word/2010/wordml" xmlns:w15="http://schemas.microsoft.com/office/word/2012/wordml" xmlns:w16cex="http://schemas.microsoft.com/office/word/2018/wordml/cex" xmlns:w16cid="http://schemas.microsoft.com/office/word/2016/wordml/cid" xmlns:w16="http://schemas.microsoft.com/office/word/2018/wordml" xmlns:w16se="http://schemas.microsoft.com/office/word/2015/wordml/symex" xmlns:wpg="http://schemas.microsoft.com/office/word/2010/wordprocessingGroup" xmlns:wpi="http://schemas.microsoft.com/office/word/2010/wordprocessingInk" xmlns:wne="http://schemas.microsoft.com/office/word/2006/wordml" xmlns:wps="http://schemas.microsoft.com/office/word/2010/wordprocessingShape" mc:Ignorable="w14 w15 w16se w16cid w16 w16cex wp14">
   <w:body>
     <w:p>
       <w:pPr>
@@ -56,13 +56,7 @@
         <w:rPr>
           <w:rFonts w:asciiTheme="majorHAnsi" w:hAnsiTheme="majorHAnsi"/>
         </w:rPr>
-        <w:t>1</w:t>
-      </w:r>
-      <w:r>
-        <w:rPr>
-          <w:rFonts w:asciiTheme="majorHAnsi" w:hAnsiTheme="majorHAnsi"/>
-        </w:rPr>
-        <w:t>9</w:t>
+        <w:t>20</w:t>
       </w:r>
       <w:r>
         <w:rPr>
@@ -2656,31 +2650,49 @@
         <w:rPr>
           <w:rFonts w:cs="Times"/>
         </w:rPr>
-        <w:t>service/signifydInit.ds</w:t>
+        <w:t>service/signifydInit.</w:t>
       </w:r>
       <w:r>
         <w:rPr>
           <w:rFonts w:cs="Times"/>
         </w:rPr>
+        <w:t>js</w:t>
+      </w:r>
+      <w:r>
+        <w:rPr>
+          <w:rFonts w:cs="Times"/>
+        </w:rPr>
         <w:br/>
       </w:r>
       <w:r>
         <w:rPr>
           <w:rFonts w:cs="Times"/>
         </w:rPr>
-        <w:t>service/signifyd.ds</w:t>
+        <w:t>service/signifyd.</w:t>
       </w:r>
       <w:r>
         <w:rPr>
           <w:rFonts w:cs="Times"/>
         </w:rPr>
+        <w:t>js</w:t>
+      </w:r>
+      <w:r>
+        <w:rPr>
+          <w:rFonts w:cs="Times"/>
+        </w:rPr>
         <w:br/>
       </w:r>
       <w:r>
         <w:rPr>
           <w:rFonts w:cs="Times"/>
         </w:rPr>
-        <w:t>service/pp_signifyd.ds</w:t>
+        <w:t>service/pp_signifyd.</w:t>
+      </w:r>
+      <w:r>
+        <w:rPr>
+          <w:rFonts w:cs="Times"/>
+        </w:rPr>
+        <w:t>ds</w:t>
       </w:r>
       <w:r>
         <w:rPr>
@@ -7834,15 +7846,13 @@
       <w:pPr>
         <w:ind w:left="630"/>
       </w:pPr>
-      <w:bookmarkStart w:id="15" w:name="_GoBack"/>
-      <w:bookmarkEnd w:id="15"/>
     </w:p>
     <w:p>
       <w:pPr>
         <w:pStyle w:val="Heading3"/>
         <w:ind w:left="720" w:firstLine="0"/>
       </w:pPr>
-      <w:bookmarkStart w:id="16" w:name="_Toc955961"/>
+      <w:bookmarkStart w:id="15" w:name="_Toc955961"/>
       <w:r>
         <w:t xml:space="preserve">API </w:t>
       </w:r>
@@ -7864,7 +7874,7 @@
       <w:r>
         <w:t>Controllers</w:t>
       </w:r>
-      <w:bookmarkEnd w:id="16"/>
+      <w:bookmarkEnd w:id="15"/>
     </w:p>
     <w:p>
       <w:pPr>
@@ -8369,7 +8379,7 @@
         <w:pStyle w:val="Heading3"/>
         <w:ind w:left="720" w:firstLine="0"/>
       </w:pPr>
-      <w:bookmarkStart w:id="17" w:name="_Toc955962"/>
+      <w:bookmarkStart w:id="16" w:name="_Toc955962"/>
       <w:r>
         <w:t xml:space="preserve">API Integration – </w:t>
       </w:r>
@@ -8379,7 +8389,7 @@
       <w:r>
         <w:t>Templates</w:t>
       </w:r>
-      <w:bookmarkEnd w:id="17"/>
+      <w:bookmarkEnd w:id="16"/>
     </w:p>
     <w:p>
       <w:pPr>
@@ -8588,12 +8598,12 @@
         <w:pStyle w:val="Heading3"/>
         <w:ind w:left="720" w:firstLine="0"/>
       </w:pPr>
-      <w:bookmarkStart w:id="18" w:name="_Toc955963"/>
+      <w:bookmarkStart w:id="17" w:name="_Toc955963"/>
       <w:r>
         <w:lastRenderedPageBreak/>
         <w:t>API Integration - Pipelines</w:t>
       </w:r>
-      <w:bookmarkEnd w:id="18"/>
+      <w:bookmarkEnd w:id="17"/>
     </w:p>
     <w:p>
       <w:pPr>
@@ -9157,12 +9167,12 @@
         <w:pStyle w:val="Heading3"/>
         <w:ind w:left="720" w:firstLine="0"/>
       </w:pPr>
-      <w:bookmarkStart w:id="19" w:name="_Toc955964"/>
+      <w:bookmarkStart w:id="18" w:name="_Toc955964"/>
       <w:r>
         <w:lastRenderedPageBreak/>
         <w:t>API Integration – Customized order information</w:t>
       </w:r>
-      <w:bookmarkEnd w:id="19"/>
+      <w:bookmarkEnd w:id="18"/>
     </w:p>
     <w:p>
       <w:pPr>
@@ -9693,15 +9703,15 @@
         <w:pStyle w:val="Heading2"/>
         <w:ind w:left="720"/>
       </w:pPr>
-      <w:bookmarkStart w:id="20" w:name="_Toc955965"/>
-      <w:bookmarkStart w:id="21" w:name="_Toc285887829"/>
+      <w:bookmarkStart w:id="19" w:name="_Toc955965"/>
+      <w:bookmarkStart w:id="20" w:name="_Toc285887829"/>
       <w:r>
         <w:lastRenderedPageBreak/>
         <w:t>Other Non-Transactional Operations</w:t>
       </w:r>
-      <w:bookmarkEnd w:id="20"/>
-    </w:p>
-    <w:bookmarkEnd w:id="21"/>
+      <w:bookmarkEnd w:id="19"/>
+    </w:p>
+    <w:bookmarkEnd w:id="20"/>
     <w:p>
       <w:pPr>
         <w:widowControl w:val="0"/>
@@ -10011,10 +10021,10 @@
           <w:color w:val="00000A"/>
         </w:rPr>
       </w:pPr>
-      <w:bookmarkStart w:id="22" w:name="_Toc245264342"/>
-      <w:bookmarkStart w:id="23" w:name="_Toc279703429"/>
-      <w:bookmarkStart w:id="24" w:name="_Toc279703522"/>
-      <w:bookmarkStart w:id="25" w:name="_Toc78862414"/>
+      <w:bookmarkStart w:id="21" w:name="_Toc245264342"/>
+      <w:bookmarkStart w:id="22" w:name="_Toc279703429"/>
+      <w:bookmarkStart w:id="23" w:name="_Toc279703522"/>
+      <w:bookmarkStart w:id="24" w:name="_Toc78862414"/>
       <w:bookmarkEnd w:id="6"/>
     </w:p>
     <w:p>
@@ -10044,10 +10054,10 @@
       <w:pPr>
         <w:pStyle w:val="Heading1"/>
       </w:pPr>
-      <w:bookmarkStart w:id="26" w:name="_Toc955966"/>
+      <w:bookmarkStart w:id="25" w:name="_Toc955966"/>
+      <w:bookmarkEnd w:id="21"/>
       <w:bookmarkEnd w:id="22"/>
       <w:bookmarkEnd w:id="23"/>
-      <w:bookmarkEnd w:id="24"/>
       <w:r>
         <w:lastRenderedPageBreak/>
         <w:t>Configuration</w:t>
@@ -10055,7 +10065,7 @@
       <w:r>
         <w:t xml:space="preserve"> Guide</w:t>
       </w:r>
-      <w:bookmarkEnd w:id="26"/>
+      <w:bookmarkEnd w:id="25"/>
     </w:p>
     <w:p/>
     <w:p>
@@ -10063,11 +10073,11 @@
         <w:pStyle w:val="Heading2"/>
         <w:ind w:left="810"/>
       </w:pPr>
-      <w:bookmarkStart w:id="27" w:name="_Toc955967"/>
+      <w:bookmarkStart w:id="26" w:name="_Toc955967"/>
       <w:r>
         <w:t>Setup</w:t>
       </w:r>
-      <w:bookmarkEnd w:id="27"/>
+      <w:bookmarkEnd w:id="26"/>
     </w:p>
     <w:p>
       <w:pPr>
@@ -10447,7 +10457,7 @@
         <w:pStyle w:val="Heading3"/>
         <w:ind w:left="1080" w:hanging="540"/>
       </w:pPr>
-      <w:bookmarkStart w:id="28" w:name="_Toc955968"/>
+      <w:bookmarkStart w:id="27" w:name="_Toc955968"/>
       <w:r>
         <w:lastRenderedPageBreak/>
         <w:t xml:space="preserve">Configuration on </w:t>
@@ -10458,7 +10468,7 @@
       <w:r>
         <w:t xml:space="preserve"> side</w:t>
       </w:r>
-      <w:bookmarkEnd w:id="28"/>
+      <w:bookmarkEnd w:id="27"/>
       <w:r>
         <w:t xml:space="preserve"> </w:t>
       </w:r>
@@ -10989,7 +10999,7 @@
         <w:pStyle w:val="Heading2"/>
         <w:ind w:left="990"/>
       </w:pPr>
-      <w:bookmarkStart w:id="29" w:name="_Toc955969"/>
+      <w:bookmarkStart w:id="28" w:name="_Toc955969"/>
       <w:r>
         <w:lastRenderedPageBreak/>
         <w:t>External Interfaces</w:t>
@@ -10997,7 +11007,7 @@
       <w:r>
         <w:t xml:space="preserve"> List</w:t>
       </w:r>
-      <w:bookmarkEnd w:id="29"/>
+      <w:bookmarkEnd w:id="28"/>
     </w:p>
     <w:tbl>
       <w:tblPr>
@@ -11557,11 +11567,11 @@
         <w:pStyle w:val="Heading2"/>
         <w:ind w:left="990"/>
       </w:pPr>
-      <w:bookmarkStart w:id="30" w:name="_Toc955970"/>
+      <w:bookmarkStart w:id="29" w:name="_Toc955970"/>
       <w:r>
         <w:t>Testing</w:t>
       </w:r>
-      <w:bookmarkEnd w:id="30"/>
+      <w:bookmarkEnd w:id="29"/>
     </w:p>
     <w:p>
       <w:pPr>
@@ -13232,32 +13242,246 @@
       </w:r>
     </w:p>
     <w:p>
-      <w:pPr>
-        <w:rPr>
-          <w:rFonts w:asciiTheme="majorHAnsi" w:eastAsiaTheme="majorEastAsia" w:hAnsiTheme="majorHAnsi" w:cstheme="majorBidi"/>
-          <w:b/>
-          <w:bCs/>
-          <w:color w:val="365F91" w:themeColor="accent1" w:themeShade="BF"/>
-          <w:sz w:val="24"/>
-          <w:szCs w:val="24"/>
-        </w:rPr>
-      </w:pPr>
+      <w:r>
+        <w:br w:type="page"/>
+      </w:r>
+    </w:p>
+    <w:p>
+      <w:pPr>
+        <w:pStyle w:val="Heading3"/>
+      </w:pPr>
+      <w:r>
+        <w:lastRenderedPageBreak/>
+        <w:t>Automated Testing</w:t>
+      </w:r>
+    </w:p>
+    <w:p>
+      <w:pPr>
+        <w:ind w:left="1416"/>
+      </w:pPr>
+      <w:r>
+        <w:t>On this implementation we have provided unit and integration testing</w:t>
+      </w:r>
+    </w:p>
+    <w:p>
+      <w:pPr>
+        <w:pStyle w:val="Heading3"/>
+        <w:numPr>
+          <w:ilvl w:val="3"/>
+          <w:numId w:val="13"/>
+        </w:numPr>
+      </w:pPr>
+      <w:r>
+        <w:t>Unit testing</w:t>
+      </w:r>
+    </w:p>
+    <w:p>
+      <w:pPr>
+        <w:ind w:left="1416"/>
+        <w:jc w:val="both"/>
+      </w:pPr>
+      <w:r>
+        <w:t>To do the automated testing open your command prompt (windows) or terminal (MacOS/Linux/Unix) navigate to the folder above the cartridges and tun the command “npm run test”, this will test the functionalities within the cartridge source code</w:t>
+      </w:r>
+    </w:p>
+    <w:p>
+      <w:pPr>
+        <w:pStyle w:val="Heading3"/>
+        <w:numPr>
+          <w:ilvl w:val="3"/>
+          <w:numId w:val="13"/>
+        </w:numPr>
+      </w:pPr>
+      <w:r>
+        <w:t>Integration testing</w:t>
+      </w:r>
+    </w:p>
+    <w:p>
+      <w:pPr>
+        <w:ind w:left="1416"/>
+      </w:pPr>
+      <w:r>
+        <w:t>To run the automated integration testing create a dw.json file on the navigate to the folder above the cartridges</w:t>
+      </w:r>
+    </w:p>
+    <w:p>
+      <w:pPr>
+        <w:pStyle w:val="code"/>
+        <w:rPr>
+          <w:color w:val="A9B7C6"/>
+        </w:rPr>
+      </w:pPr>
+      <w:r>
+        <w:rPr>
+          <w:color w:val="A9B7C6"/>
+        </w:rPr>
+        <w:t>{</w:t>
+      </w:r>
+      <w:r>
+        <w:rPr>
+          <w:color w:val="A9B7C6"/>
+        </w:rPr>
+        <w:br/>
+        <w:t xml:space="preserve">    </w:t>
+      </w:r>
+      <w:r>
+        <w:rPr>
+          <w:color w:val="9876AA"/>
+        </w:rPr>
+        <w:t xml:space="preserve">"hostname"  </w:t>
+      </w:r>
+      <w:r>
+        <w:rPr>
+          <w:color w:val="CC7832"/>
+        </w:rPr>
+        <w:t xml:space="preserve">: </w:t>
+      </w:r>
+      <w:r>
+        <w:t>"</w:t>
+      </w:r>
+      <w:r>
+        <w:t>somesb</w:t>
+      </w:r>
+      <w:r>
+        <w:t>.demandware.net"</w:t>
+      </w:r>
+      <w:r>
+        <w:rPr>
+          <w:color w:val="CC7832"/>
+        </w:rPr>
+        <w:t>,</w:t>
+      </w:r>
+      <w:r>
+        <w:rPr>
+          <w:color w:val="CC7832"/>
+        </w:rPr>
+        <w:br/>
+        <w:t xml:space="preserve">    </w:t>
+      </w:r>
+      <w:r>
+        <w:rPr>
+          <w:color w:val="9876AA"/>
+        </w:rPr>
+        <w:t xml:space="preserve">"username"  </w:t>
+      </w:r>
+      <w:r>
+        <w:rPr>
+          <w:color w:val="CC7832"/>
+        </w:rPr>
+        <w:t xml:space="preserve">: </w:t>
+      </w:r>
+      <w:r>
+        <w:t>"</w:t>
+      </w:r>
+      <w:r>
+        <w:t>someUser</w:t>
+      </w:r>
+      <w:r>
+        <w:t>"</w:t>
+      </w:r>
+      <w:r>
+        <w:rPr>
+          <w:color w:val="CC7832"/>
+        </w:rPr>
+        <w:t>,</w:t>
+      </w:r>
+      <w:r>
+        <w:rPr>
+          <w:color w:val="CC7832"/>
+        </w:rPr>
+        <w:br/>
+        <w:t xml:space="preserve">    </w:t>
+      </w:r>
+      <w:r>
+        <w:rPr>
+          <w:color w:val="9876AA"/>
+        </w:rPr>
+        <w:t xml:space="preserve">"password"  </w:t>
+      </w:r>
+      <w:r>
+        <w:rPr>
+          <w:color w:val="CC7832"/>
+        </w:rPr>
+        <w:t xml:space="preserve">: </w:t>
+      </w:r>
+      <w:r>
+        <w:t>"</w:t>
+      </w:r>
+      <w:r>
+        <w:t>somePassoword</w:t>
+      </w:r>
+      <w:r>
+        <w:t>"</w:t>
+      </w:r>
+      <w:r>
+        <w:rPr>
+          <w:color w:val="CC7832"/>
+        </w:rPr>
+        <w:t>,</w:t>
+      </w:r>
+      <w:r>
+        <w:rPr>
+          <w:color w:val="CC7832"/>
+        </w:rPr>
+        <w:br/>
+        <w:t xml:space="preserve">    </w:t>
+      </w:r>
+      <w:r>
+        <w:rPr>
+          <w:color w:val="9876AA"/>
+        </w:rPr>
+        <w:t xml:space="preserve">"version"   </w:t>
+      </w:r>
+      <w:r>
+        <w:rPr>
+          <w:color w:val="CC7832"/>
+        </w:rPr>
+        <w:t xml:space="preserve">: </w:t>
+      </w:r>
+      <w:r>
+        <w:t>"</w:t>
+      </w:r>
+      <w:r>
+        <w:t>someversion</w:t>
+      </w:r>
+      <w:r>
+        <w:t>"</w:t>
+      </w:r>
+      <w:r>
+        <w:br/>
+      </w:r>
+      <w:r>
+        <w:rPr>
+          <w:color w:val="A9B7C6"/>
+        </w:rPr>
+        <w:t>}</w:t>
+      </w:r>
+    </w:p>
+    <w:p>
+      <w:r>
+        <w:tab/>
+      </w:r>
+      <w:r>
+        <w:tab/>
+        <w:t>Then run the command npm run test:integration</w:t>
+      </w:r>
+    </w:p>
+    <w:p>
+      <w:pPr>
+        <w:ind w:left="1416"/>
+      </w:pPr>
+    </w:p>
+    <w:p>
+      <w:pPr>
+        <w:pStyle w:val="Heading1"/>
+      </w:pPr>
+      <w:bookmarkStart w:id="30" w:name="_Toc955971"/>
       <w:bookmarkStart w:id="31" w:name="_Toc245264376"/>
-      <w:bookmarkEnd w:id="25"/>
-      <w:r>
-        <w:br w:type="page"/>
-      </w:r>
-    </w:p>
-    <w:p>
-      <w:pPr>
-        <w:pStyle w:val="Heading1"/>
-      </w:pPr>
-      <w:bookmarkStart w:id="32" w:name="_Toc955971"/>
-      <w:r>
-        <w:lastRenderedPageBreak/>
+      <w:bookmarkEnd w:id="24"/>
+      <w:r>
         <w:t>Operations, Maintenance</w:t>
       </w:r>
-      <w:bookmarkEnd w:id="32"/>
+      <w:bookmarkEnd w:id="30"/>
     </w:p>
     <w:p>
       <w:pPr>
@@ -13269,11 +13493,11 @@
       <w:pPr>
         <w:pStyle w:val="Heading2"/>
       </w:pPr>
-      <w:bookmarkStart w:id="33" w:name="_Toc955972"/>
+      <w:bookmarkStart w:id="32" w:name="_Toc955972"/>
       <w:r>
         <w:t>Availability</w:t>
       </w:r>
-      <w:bookmarkEnd w:id="33"/>
+      <w:bookmarkEnd w:id="32"/>
     </w:p>
     <w:p>
       <w:pPr>
@@ -13287,18 +13511,21 @@
         <w:ind w:left="1080"/>
       </w:pPr>
       <w:r>
-        <w:t xml:space="preserve">Availability/Uptime is 24/7 </w:t>
+        <w:t>Availability/Uptime is 24/7</w:t>
+      </w:r>
+      <w:r>
+        <w:t xml:space="preserve"> is the intended access. But in case of service failure the order will get placed. And a script step job can be configurated to create the missing orders not send to Signifyd</w:t>
       </w:r>
     </w:p>
     <w:p>
       <w:pPr>
         <w:pStyle w:val="Heading2"/>
       </w:pPr>
-      <w:bookmarkStart w:id="34" w:name="_Toc955973"/>
+      <w:bookmarkStart w:id="33" w:name="_Toc955973"/>
       <w:r>
         <w:t>Support</w:t>
       </w:r>
-      <w:bookmarkEnd w:id="34"/>
+      <w:bookmarkEnd w:id="33"/>
     </w:p>
     <w:p>
       <w:pPr>
@@ -13309,6 +13536,11 @@
       <w:pPr>
         <w:pStyle w:val="Standard1"/>
         <w:ind w:left="1080"/>
+        <w:rPr>
+          <w:rStyle w:val="SubtleEmphasis"/>
+          <w:i w:val="0"/>
+          <w:iCs w:val="0"/>
+        </w:rPr>
       </w:pPr>
       <w:r>
         <w:rPr>
@@ -13352,13 +13584,71 @@
     </w:p>
     <w:p>
       <w:pPr>
+        <w:pStyle w:val="Heading2"/>
+      </w:pPr>
+      <w:r>
+        <w:t>Intended Locales</w:t>
+      </w:r>
+    </w:p>
+    <w:p>
+      <w:pPr>
+        <w:pStyle w:val="dmcFlietext"/>
+      </w:pPr>
+    </w:p>
+    <w:p>
+      <w:pPr>
+        <w:pStyle w:val="Standard1"/>
+        <w:ind w:left="1080"/>
+      </w:pPr>
+      <w:r>
+        <w:rPr>
+          <w:rStyle w:val="SubtleEmphasis"/>
+          <w:i w:val="0"/>
+          <w:iCs w:val="0"/>
+        </w:rPr>
+        <w:t>Out of the box the cartridge supports “en_Us” locale, but other locales may be added according to Signifyd’s service availability</w:t>
+      </w:r>
+      <w:r>
+        <w:rPr>
+          <w:rStyle w:val="SubtleEmphasis"/>
+          <w:i w:val="0"/>
+          <w:iCs w:val="0"/>
+        </w:rPr>
+        <w:t>, Si</w:t>
+      </w:r>
+      <w:r>
+        <w:rPr>
+          <w:rStyle w:val="SubtleEmphasis"/>
+          <w:i w:val="0"/>
+          <w:iCs w:val="0"/>
+        </w:rPr>
+        <w:t>gnifyd</w:t>
+      </w:r>
+      <w:r>
+        <w:rPr>
+          <w:rStyle w:val="SubtleEmphasis"/>
+          <w:i w:val="0"/>
+          <w:iCs w:val="0"/>
+        </w:rPr>
+        <w:t xml:space="preserve"> has support for multiple countries and locales.</w:t>
+      </w:r>
+    </w:p>
+    <w:p>
+      <w:pPr>
+        <w:pStyle w:val="Standard1"/>
+        <w:ind w:left="1080"/>
+      </w:pPr>
+    </w:p>
+    <w:p>
+      <w:pPr>
         <w:pStyle w:val="Heading1"/>
         <w:pBdr>
           <w:right w:val="dotted" w:sz="4" w:space="0" w:color="auto"/>
         </w:pBdr>
       </w:pPr>
-      <w:bookmarkStart w:id="35" w:name="_Toc955974"/>
-      <w:r>
+      <w:bookmarkStart w:id="34" w:name="_Toc955974"/>
+      <w:r>
+        <w:lastRenderedPageBreak/>
         <w:t>Re</w:t>
       </w:r>
       <w:r>
@@ -13367,7 +13657,7 @@
       <w:r>
         <w:t>ease History</w:t>
       </w:r>
-      <w:bookmarkEnd w:id="35"/>
+      <w:bookmarkEnd w:id="34"/>
     </w:p>
     <w:p>
       <w:pPr>
@@ -13383,8 +13673,8 @@
           <w:szCs w:val="18"/>
         </w:rPr>
       </w:pPr>
-      <w:bookmarkStart w:id="36" w:name="_Toc279703501"/>
-      <w:bookmarkStart w:id="37" w:name="_Toc279703594"/>
+      <w:bookmarkStart w:id="35" w:name="_Toc279703501"/>
+      <w:bookmarkStart w:id="36" w:name="_Toc279703594"/>
     </w:p>
     <w:tbl>
       <w:tblPr>
@@ -13874,8 +14164,97 @@
           </w:p>
         </w:tc>
       </w:tr>
+      <w:tr>
+        <w:tc>
+          <w:tcPr>
+            <w:tcW w:w="1684" w:type="dxa"/>
+            <w:tcMar>
+              <w:top w:w="58" w:type="dxa"/>
+              <w:left w:w="115" w:type="dxa"/>
+              <w:right w:w="115" w:type="dxa"/>
+            </w:tcMar>
+          </w:tcPr>
+          <w:p>
+            <w:pPr>
+              <w:pStyle w:val="BodyText"/>
+              <w:keepNext/>
+              <w:rPr>
+                <w:rFonts w:ascii="Trebuchet MS" w:hAnsi="Trebuchet MS"/>
+                <w:sz w:val="18"/>
+                <w:szCs w:val="18"/>
+              </w:rPr>
+            </w:pPr>
+            <w:r>
+              <w:rPr>
+                <w:rFonts w:ascii="Trebuchet MS" w:hAnsi="Trebuchet MS"/>
+                <w:sz w:val="18"/>
+                <w:szCs w:val="18"/>
+              </w:rPr>
+              <w:t>20.1.0</w:t>
+            </w:r>
+          </w:p>
+        </w:tc>
+        <w:tc>
+          <w:tcPr>
+            <w:tcW w:w="1646" w:type="dxa"/>
+            <w:tcMar>
+              <w:top w:w="58" w:type="dxa"/>
+              <w:left w:w="115" w:type="dxa"/>
+              <w:right w:w="115" w:type="dxa"/>
+            </w:tcMar>
+          </w:tcPr>
+          <w:p>
+            <w:pPr>
+              <w:pStyle w:val="BodyText"/>
+              <w:keepNext/>
+              <w:rPr>
+                <w:rFonts w:ascii="Trebuchet MS" w:hAnsi="Trebuchet MS"/>
+                <w:sz w:val="18"/>
+                <w:szCs w:val="18"/>
+              </w:rPr>
+            </w:pPr>
+            <w:r>
+              <w:rPr>
+                <w:rFonts w:ascii="Trebuchet MS" w:hAnsi="Trebuchet MS"/>
+                <w:sz w:val="18"/>
+                <w:szCs w:val="18"/>
+              </w:rPr>
+              <w:t>03/24/2020</w:t>
+            </w:r>
+          </w:p>
+        </w:tc>
+        <w:tc>
+          <w:tcPr>
+            <w:tcW w:w="5407" w:type="dxa"/>
+            <w:tcMar>
+              <w:top w:w="58" w:type="dxa"/>
+              <w:left w:w="115" w:type="dxa"/>
+              <w:right w:w="115" w:type="dxa"/>
+            </w:tcMar>
+          </w:tcPr>
+          <w:p>
+            <w:pPr>
+              <w:pStyle w:val="BodyText"/>
+              <w:keepNext/>
+              <w:rPr>
+                <w:rFonts w:ascii="Trebuchet MS" w:hAnsi="Trebuchet MS"/>
+                <w:sz w:val="18"/>
+                <w:szCs w:val="18"/>
+              </w:rPr>
+            </w:pPr>
+            <w:r>
+              <w:rPr>
+                <w:rFonts w:ascii="Trebuchet MS" w:hAnsi="Trebuchet MS"/>
+                <w:sz w:val="18"/>
+                <w:szCs w:val="18"/>
+              </w:rPr>
+              <w:t>Added Unit and Integration testing</w:t>
+            </w:r>
+          </w:p>
+        </w:tc>
+      </w:tr>
+      <w:bookmarkEnd w:id="35"/>
       <w:bookmarkEnd w:id="36"/>
-      <w:bookmarkEnd w:id="37"/>
     </w:tbl>
     <w:p>
       <w:pPr>
@@ -13905,7 +14284,7 @@
 </file>
 
 <file path=word/endnotes.xml><?xml version="1.0" encoding="utf-8"?>
-<w:endnotes xmlns:wpc="http://schemas.microsoft.com/office/word/2010/wordprocessingCanvas" xmlns:cx="http://schemas.microsoft.com/office/drawing/2014/chartex" xmlns:cx1="http://schemas.microsoft.com/office/drawing/2015/9/8/chartex" xmlns:mc="http://schemas.openxmlformats.org/markup-compatibility/2006" xmlns:o="urn:schemas-microsoft-com:office:office" xmlns:r="http://schemas.openxmlformats.org/officeDocument/2006/relationships" xmlns:m="http://schemas.openxmlformats.org/officeDocument/2006/math" xmlns:v="urn:schemas-microsoft-com:vml" xmlns:wp14="http://schemas.microsoft.com/office/word/2010/wordprocessingDrawing" xmlns:wp="http://schemas.openxmlformats.org/drawingml/2006/wordprocessingDrawing" xmlns:w10="urn:schemas-microsoft-com:office:word" xmlns:w="http://schemas.openxmlformats.org/wordprocessingml/2006/main" xmlns:w14="http://schemas.microsoft.com/office/word/2010/wordml" xmlns:w15="http://schemas.microsoft.com/office/word/2012/wordml" xmlns:w16se="http://schemas.microsoft.com/office/word/2015/wordml/symex" xmlns:wpg="http://schemas.microsoft.com/office/word/2010/wordprocessingGroup" xmlns:wpi="http://schemas.microsoft.com/office/word/2010/wordprocessingInk" xmlns:wne="http://schemas.microsoft.com/office/word/2006/wordml" xmlns:wps="http://schemas.microsoft.com/office/word/2010/wordprocessingShape" mc:Ignorable="w14 w15 w16se wp14">
+<w:endnotes xmlns:wpc="http://schemas.microsoft.com/office/word/2010/wordprocessingCanvas" xmlns:cx="http://schemas.microsoft.com/office/drawing/2014/chartex" xmlns:cx1="http://schemas.microsoft.com/office/drawing/2015/9/8/chartex" xmlns:cx2="http://schemas.microsoft.com/office/drawing/2015/10/21/chartex" xmlns:cx3="http://schemas.microsoft.com/office/drawing/2016/5/9/chartex" xmlns:cx4="http://schemas.microsoft.com/office/drawing/2016/5/10/chartex" xmlns:cx5="http://schemas.microsoft.com/office/drawing/2016/5/11/chartex" xmlns:cx6="http://schemas.microsoft.com/office/drawing/2016/5/12/chartex" xmlns:cx7="http://schemas.microsoft.com/office/drawing/2016/5/13/chartex" xmlns:cx8="http://schemas.microsoft.com/office/drawing/2016/5/14/chartex" xmlns:mc="http://schemas.openxmlformats.org/markup-compatibility/2006" xmlns:aink="http://schemas.microsoft.com/office/drawing/2016/ink" xmlns:am3d="http://schemas.microsoft.com/office/drawing/2017/model3d" xmlns:o="urn:schemas-microsoft-com:office:office" xmlns:r="http://schemas.openxmlformats.org/officeDocument/2006/relationships" xmlns:m="http://schemas.openxmlformats.org/officeDocument/2006/math" xmlns:v="urn:schemas-microsoft-com:vml" xmlns:wp14="http://schemas.microsoft.com/office/word/2010/wordprocessingDrawing" xmlns:wp="http://schemas.openxmlformats.org/drawingml/2006/wordprocessingDrawing" xmlns:w10="urn:schemas-microsoft-com:office:word" xmlns:w="http://schemas.openxmlformats.org/wordprocessingml/2006/main" xmlns:w14="http://schemas.microsoft.com/office/word/2010/wordml" xmlns:w15="http://schemas.microsoft.com/office/word/2012/wordml" xmlns:w16cex="http://schemas.microsoft.com/office/word/2018/wordml/cex" xmlns:w16cid="http://schemas.microsoft.com/office/word/2016/wordml/cid" xmlns:w16="http://schemas.microsoft.com/office/word/2018/wordml" xmlns:w16se="http://schemas.microsoft.com/office/word/2015/wordml/symex" xmlns:wpg="http://schemas.microsoft.com/office/word/2010/wordprocessingGroup" xmlns:wpi="http://schemas.microsoft.com/office/word/2010/wordprocessingInk" xmlns:wne="http://schemas.microsoft.com/office/word/2006/wordml" xmlns:wps="http://schemas.microsoft.com/office/word/2010/wordprocessingShape" mc:Ignorable="w14 w15 w16se w16cid w16 w16cex wp14">
   <w:endnote w:type="separator" w:id="-1">
     <w:p>
       <w:pPr>
@@ -13930,7 +14309,7 @@
 </file>
 
 <file path=word/footer1.xml><?xml version="1.0" encoding="utf-8"?>
-<w:ftr xmlns:wpc="http://schemas.microsoft.com/office/word/2010/wordprocessingCanvas" xmlns:cx="http://schemas.microsoft.com/office/drawing/2014/chartex" xmlns:cx1="http://schemas.microsoft.com/office/drawing/2015/9/8/chartex" xmlns:mc="http://schemas.openxmlformats.org/markup-compatibility/2006" xmlns:o="urn:schemas-microsoft-com:office:office" xmlns:r="http://schemas.openxmlformats.org/officeDocument/2006/relationships" xmlns:m="http://schemas.openxmlformats.org/officeDocument/2006/math" xmlns:v="urn:schemas-microsoft-com:vml" xmlns:wp14="http://schemas.microsoft.com/office/word/2010/wordprocessingDrawing" xmlns:wp="http://schemas.openxmlformats.org/drawingml/2006/wordprocessingDrawing" xmlns:w10="urn:schemas-microsoft-com:office:word" xmlns:w="http://schemas.openxmlformats.org/wordprocessingml/2006/main" xmlns:w14="http://schemas.microsoft.com/office/word/2010/wordml" xmlns:w15="http://schemas.microsoft.com/office/word/2012/wordml" xmlns:w16se="http://schemas.microsoft.com/office/word/2015/wordml/symex" xmlns:wpg="http://schemas.microsoft.com/office/word/2010/wordprocessingGroup" xmlns:wpi="http://schemas.microsoft.com/office/word/2010/wordprocessingInk" xmlns:wne="http://schemas.microsoft.com/office/word/2006/wordml" xmlns:wps="http://schemas.microsoft.com/office/word/2010/wordprocessingShape" mc:Ignorable="w14 w15 w16se wp14">
+<w:ftr xmlns:wpc="http://schemas.microsoft.com/office/word/2010/wordprocessingCanvas" xmlns:cx="http://schemas.microsoft.com/office/drawing/2014/chartex" xmlns:cx1="http://schemas.microsoft.com/office/drawing/2015/9/8/chartex" xmlns:cx2="http://schemas.microsoft.com/office/drawing/2015/10/21/chartex" xmlns:cx3="http://schemas.microsoft.com/office/drawing/2016/5/9/chartex" xmlns:cx4="http://schemas.microsoft.com/office/drawing/2016/5/10/chartex" xmlns:cx5="http://schemas.microsoft.com/office/drawing/2016/5/11/chartex" xmlns:cx6="http://schemas.microsoft.com/office/drawing/2016/5/12/chartex" xmlns:cx7="http://schemas.microsoft.com/office/drawing/2016/5/13/chartex" xmlns:cx8="http://schemas.microsoft.com/office/drawing/2016/5/14/chartex" xmlns:mc="http://schemas.openxmlformats.org/markup-compatibility/2006" xmlns:aink="http://schemas.microsoft.com/office/drawing/2016/ink" xmlns:am3d="http://schemas.microsoft.com/office/drawing/2017/model3d" xmlns:o="urn:schemas-microsoft-com:office:office" xmlns:r="http://schemas.openxmlformats.org/officeDocument/2006/relationships" xmlns:m="http://schemas.openxmlformats.org/officeDocument/2006/math" xmlns:v="urn:schemas-microsoft-com:vml" xmlns:wp14="http://schemas.microsoft.com/office/word/2010/wordprocessingDrawing" xmlns:wp="http://schemas.openxmlformats.org/drawingml/2006/wordprocessingDrawing" xmlns:w10="urn:schemas-microsoft-com:office:word" xmlns:w="http://schemas.openxmlformats.org/wordprocessingml/2006/main" xmlns:w14="http://schemas.microsoft.com/office/word/2010/wordml" xmlns:w15="http://schemas.microsoft.com/office/word/2012/wordml" xmlns:w16cex="http://schemas.microsoft.com/office/word/2018/wordml/cex" xmlns:w16cid="http://schemas.microsoft.com/office/word/2016/wordml/cid" xmlns:w16="http://schemas.microsoft.com/office/word/2018/wordml" xmlns:w16se="http://schemas.microsoft.com/office/word/2015/wordml/symex" xmlns:wpg="http://schemas.microsoft.com/office/word/2010/wordprocessingGroup" xmlns:wpi="http://schemas.microsoft.com/office/word/2010/wordprocessingInk" xmlns:wne="http://schemas.microsoft.com/office/word/2006/wordml" xmlns:wps="http://schemas.microsoft.com/office/word/2010/wordprocessingShape" mc:Ignorable="w14 w15 w16se w16cid w16 w16cex wp14">
   <w:tbl>
     <w:tblPr>
       <w:tblW w:w="10327" w:type="dxa"/>
@@ -14110,7 +14489,7 @@
 </file>
 
 <file path=word/footer2.xml><?xml version="1.0" encoding="utf-8"?>
-<w:ftr xmlns:wpc="http://schemas.microsoft.com/office/word/2010/wordprocessingCanvas" xmlns:cx="http://schemas.microsoft.com/office/drawing/2014/chartex" xmlns:cx1="http://schemas.microsoft.com/office/drawing/2015/9/8/chartex" xmlns:mc="http://schemas.openxmlformats.org/markup-compatibility/2006" xmlns:o="urn:schemas-microsoft-com:office:office" xmlns:r="http://schemas.openxmlformats.org/officeDocument/2006/relationships" xmlns:m="http://schemas.openxmlformats.org/officeDocument/2006/math" xmlns:v="urn:schemas-microsoft-com:vml" xmlns:wp14="http://schemas.microsoft.com/office/word/2010/wordprocessingDrawing" xmlns:wp="http://schemas.openxmlformats.org/drawingml/2006/wordprocessingDrawing" xmlns:w10="urn:schemas-microsoft-com:office:word" xmlns:w="http://schemas.openxmlformats.org/wordprocessingml/2006/main" xmlns:w14="http://schemas.microsoft.com/office/word/2010/wordml" xmlns:w15="http://schemas.microsoft.com/office/word/2012/wordml" xmlns:w16se="http://schemas.microsoft.com/office/word/2015/wordml/symex" xmlns:wpg="http://schemas.microsoft.com/office/word/2010/wordprocessingGroup" xmlns:wpi="http://schemas.microsoft.com/office/word/2010/wordprocessingInk" xmlns:wne="http://schemas.microsoft.com/office/word/2006/wordml" xmlns:wps="http://schemas.microsoft.com/office/word/2010/wordprocessingShape" mc:Ignorable="w14 w15 w16se wp14">
+<w:ftr xmlns:wpc="http://schemas.microsoft.com/office/word/2010/wordprocessingCanvas" xmlns:cx="http://schemas.microsoft.com/office/drawing/2014/chartex" xmlns:cx1="http://schemas.microsoft.com/office/drawing/2015/9/8/chartex" xmlns:cx2="http://schemas.microsoft.com/office/drawing/2015/10/21/chartex" xmlns:cx3="http://schemas.microsoft.com/office/drawing/2016/5/9/chartex" xmlns:cx4="http://schemas.microsoft.com/office/drawing/2016/5/10/chartex" xmlns:cx5="http://schemas.microsoft.com/office/drawing/2016/5/11/chartex" xmlns:cx6="http://schemas.microsoft.com/office/drawing/2016/5/12/chartex" xmlns:cx7="http://schemas.microsoft.com/office/drawing/2016/5/13/chartex" xmlns:cx8="http://schemas.microsoft.com/office/drawing/2016/5/14/chartex" xmlns:mc="http://schemas.openxmlformats.org/markup-compatibility/2006" xmlns:aink="http://schemas.microsoft.com/office/drawing/2016/ink" xmlns:am3d="http://schemas.microsoft.com/office/drawing/2017/model3d" xmlns:o="urn:schemas-microsoft-com:office:office" xmlns:r="http://schemas.openxmlformats.org/officeDocument/2006/relationships" xmlns:m="http://schemas.openxmlformats.org/officeDocument/2006/math" xmlns:v="urn:schemas-microsoft-com:vml" xmlns:wp14="http://schemas.microsoft.com/office/word/2010/wordprocessingDrawing" xmlns:wp="http://schemas.openxmlformats.org/drawingml/2006/wordprocessingDrawing" xmlns:w10="urn:schemas-microsoft-com:office:word" xmlns:w="http://schemas.openxmlformats.org/wordprocessingml/2006/main" xmlns:w14="http://schemas.microsoft.com/office/word/2010/wordml" xmlns:w15="http://schemas.microsoft.com/office/word/2012/wordml" xmlns:w16cex="http://schemas.microsoft.com/office/word/2018/wordml/cex" xmlns:w16cid="http://schemas.microsoft.com/office/word/2016/wordml/cid" xmlns:w16="http://schemas.microsoft.com/office/word/2018/wordml" xmlns:w16se="http://schemas.microsoft.com/office/word/2015/wordml/symex" xmlns:wpg="http://schemas.microsoft.com/office/word/2010/wordprocessingGroup" xmlns:wpi="http://schemas.microsoft.com/office/word/2010/wordprocessingInk" xmlns:wne="http://schemas.microsoft.com/office/word/2006/wordml" xmlns:wps="http://schemas.microsoft.com/office/word/2010/wordprocessingShape" mc:Ignorable="w14 w15 w16se w16cid w16 w16cex wp14">
   <w:p>
     <w:pPr>
       <w:pStyle w:val="Footer"/>
@@ -14145,7 +14524,7 @@
 </file>
 
 <file path=word/footnotes.xml><?xml version="1.0" encoding="utf-8"?>
-<w:footnotes xmlns:wpc="http://schemas.microsoft.com/office/word/2010/wordprocessingCanvas" xmlns:cx="http://schemas.microsoft.com/office/drawing/2014/chartex" xmlns:cx1="http://schemas.microsoft.com/office/drawing/2015/9/8/chartex" xmlns:mc="http://schemas.openxmlformats.org/markup-compatibility/2006" xmlns:o="urn:schemas-microsoft-com:office:office" xmlns:r="http://schemas.openxmlformats.org/officeDocument/2006/relationships" xmlns:m="http://schemas.openxmlformats.org/officeDocument/2006/math" xmlns:v="urn:schemas-microsoft-com:vml" xmlns:wp14="http://schemas.microsoft.com/office/word/2010/wordprocessingDrawing" xmlns:wp="http://schemas.openxmlformats.org/drawingml/2006/wordprocessingDrawing" xmlns:w10="urn:schemas-microsoft-com:office:word" xmlns:w="http://schemas.openxmlformats.org/wordprocessingml/2006/main" xmlns:w14="http://schemas.microsoft.com/office/word/2010/wordml" xmlns:w15="http://schemas.microsoft.com/office/word/2012/wordml" xmlns:w16se="http://schemas.microsoft.com/office/word/2015/wordml/symex" xmlns:wpg="http://schemas.microsoft.com/office/word/2010/wordprocessingGroup" xmlns:wpi="http://schemas.microsoft.com/office/word/2010/wordprocessingInk" xmlns:wne="http://schemas.microsoft.com/office/word/2006/wordml" xmlns:wps="http://schemas.microsoft.com/office/word/2010/wordprocessingShape" mc:Ignorable="w14 w15 w16se wp14">
+<w:footnotes xmlns:wpc="http://schemas.microsoft.com/office/word/2010/wordprocessingCanvas" xmlns:cx="http://schemas.microsoft.com/office/drawing/2014/chartex" xmlns:cx1="http://schemas.microsoft.com/office/drawing/2015/9/8/chartex" xmlns:cx2="http://schemas.microsoft.com/office/drawing/2015/10/21/chartex" xmlns:cx3="http://schemas.microsoft.com/office/drawing/2016/5/9/chartex" xmlns:cx4="http://schemas.microsoft.com/office/drawing/2016/5/10/chartex" xmlns:cx5="http://schemas.microsoft.com/office/drawing/2016/5/11/chartex" xmlns:cx6="http://schemas.microsoft.com/office/drawing/2016/5/12/chartex" xmlns:cx7="http://schemas.microsoft.com/office/drawing/2016/5/13/chartex" xmlns:cx8="http://schemas.microsoft.com/office/drawing/2016/5/14/chartex" xmlns:mc="http://schemas.openxmlformats.org/markup-compatibility/2006" xmlns:aink="http://schemas.microsoft.com/office/drawing/2016/ink" xmlns:am3d="http://schemas.microsoft.com/office/drawing/2017/model3d" xmlns:o="urn:schemas-microsoft-com:office:office" xmlns:r="http://schemas.openxmlformats.org/officeDocument/2006/relationships" xmlns:m="http://schemas.openxmlformats.org/officeDocument/2006/math" xmlns:v="urn:schemas-microsoft-com:vml" xmlns:wp14="http://schemas.microsoft.com/office/word/2010/wordprocessingDrawing" xmlns:wp="http://schemas.openxmlformats.org/drawingml/2006/wordprocessingDrawing" xmlns:w10="urn:schemas-microsoft-com:office:word" xmlns:w="http://schemas.openxmlformats.org/wordprocessingml/2006/main" xmlns:w14="http://schemas.microsoft.com/office/word/2010/wordml" xmlns:w15="http://schemas.microsoft.com/office/word/2012/wordml" xmlns:w16cex="http://schemas.microsoft.com/office/word/2018/wordml/cex" xmlns:w16cid="http://schemas.microsoft.com/office/word/2016/wordml/cid" xmlns:w16="http://schemas.microsoft.com/office/word/2018/wordml" xmlns:w16se="http://schemas.microsoft.com/office/word/2015/wordml/symex" xmlns:wpg="http://schemas.microsoft.com/office/word/2010/wordprocessingGroup" xmlns:wpi="http://schemas.microsoft.com/office/word/2010/wordprocessingInk" xmlns:wne="http://schemas.microsoft.com/office/word/2006/wordml" xmlns:wps="http://schemas.microsoft.com/office/word/2010/wordprocessingShape" mc:Ignorable="w14 w15 w16se w16cid w16 w16cex wp14">
   <w:footnote w:type="separator" w:id="-1">
     <w:p>
       <w:pPr>
@@ -14170,7 +14549,7 @@
 </file>
 
 <file path=word/header1.xml><?xml version="1.0" encoding="utf-8"?>
-<w:hdr xmlns:wpc="http://schemas.microsoft.com/office/word/2010/wordprocessingCanvas" xmlns:cx="http://schemas.microsoft.com/office/drawing/2014/chartex" xmlns:cx1="http://schemas.microsoft.com/office/drawing/2015/9/8/chartex" xmlns:mc="http://schemas.openxmlformats.org/markup-compatibility/2006" xmlns:o="urn:schemas-microsoft-com:office:office" xmlns:r="http://schemas.openxmlformats.org/officeDocument/2006/relationships" xmlns:m="http://schemas.openxmlformats.org/officeDocument/2006/math" xmlns:v="urn:schemas-microsoft-com:vml" xmlns:wp14="http://schemas.microsoft.com/office/word/2010/wordprocessingDrawing" xmlns:wp="http://schemas.openxmlformats.org/drawingml/2006/wordprocessingDrawing" xmlns:w10="urn:schemas-microsoft-com:office:word" xmlns:w="http://schemas.openxmlformats.org/wordprocessingml/2006/main" xmlns:w14="http://schemas.microsoft.com/office/word/2010/wordml" xmlns:w15="http://schemas.microsoft.com/office/word/2012/wordml" xmlns:w16se="http://schemas.microsoft.com/office/word/2015/wordml/symex" xmlns:wpg="http://schemas.microsoft.com/office/word/2010/wordprocessingGroup" xmlns:wpi="http://schemas.microsoft.com/office/word/2010/wordprocessingInk" xmlns:wne="http://schemas.microsoft.com/office/word/2006/wordml" xmlns:wps="http://schemas.microsoft.com/office/word/2010/wordprocessingShape" mc:Ignorable="w14 w15 w16se wp14">
+<w:hdr xmlns:wpc="http://schemas.microsoft.com/office/word/2010/wordprocessingCanvas" xmlns:cx="http://schemas.microsoft.com/office/drawing/2014/chartex" xmlns:cx1="http://schemas.microsoft.com/office/drawing/2015/9/8/chartex" xmlns:cx2="http://schemas.microsoft.com/office/drawing/2015/10/21/chartex" xmlns:cx3="http://schemas.microsoft.com/office/drawing/2016/5/9/chartex" xmlns:cx4="http://schemas.microsoft.com/office/drawing/2016/5/10/chartex" xmlns:cx5="http://schemas.microsoft.com/office/drawing/2016/5/11/chartex" xmlns:cx6="http://schemas.microsoft.com/office/drawing/2016/5/12/chartex" xmlns:cx7="http://schemas.microsoft.com/office/drawing/2016/5/13/chartex" xmlns:cx8="http://schemas.microsoft.com/office/drawing/2016/5/14/chartex" xmlns:mc="http://schemas.openxmlformats.org/markup-compatibility/2006" xmlns:aink="http://schemas.microsoft.com/office/drawing/2016/ink" xmlns:am3d="http://schemas.microsoft.com/office/drawing/2017/model3d" xmlns:o="urn:schemas-microsoft-com:office:office" xmlns:r="http://schemas.openxmlformats.org/officeDocument/2006/relationships" xmlns:m="http://schemas.openxmlformats.org/officeDocument/2006/math" xmlns:v="urn:schemas-microsoft-com:vml" xmlns:wp14="http://schemas.microsoft.com/office/word/2010/wordprocessingDrawing" xmlns:wp="http://schemas.openxmlformats.org/drawingml/2006/wordprocessingDrawing" xmlns:w10="urn:schemas-microsoft-com:office:word" xmlns:w="http://schemas.openxmlformats.org/wordprocessingml/2006/main" xmlns:w14="http://schemas.microsoft.com/office/word/2010/wordml" xmlns:w15="http://schemas.microsoft.com/office/word/2012/wordml" xmlns:w16cex="http://schemas.microsoft.com/office/word/2018/wordml/cex" xmlns:w16cid="http://schemas.microsoft.com/office/word/2016/wordml/cid" xmlns:w16="http://schemas.microsoft.com/office/word/2018/wordml" xmlns:w16se="http://schemas.microsoft.com/office/word/2015/wordml/symex" xmlns:wpg="http://schemas.microsoft.com/office/word/2010/wordprocessingGroup" xmlns:wpi="http://schemas.microsoft.com/office/word/2010/wordprocessingInk" xmlns:wne="http://schemas.microsoft.com/office/word/2006/wordml" xmlns:wps="http://schemas.microsoft.com/office/word/2010/wordprocessingShape" mc:Ignorable="w14 w15 w16se w16cid w16 w16cex wp14">
   <w:p>
     <w:pPr>
       <w:pStyle w:val="Header"/>
@@ -14222,7 +14601,7 @@
 </file>
 
 <file path=word/header2.xml><?xml version="1.0" encoding="utf-8"?>
-<w:hdr xmlns:wpc="http://schemas.microsoft.com/office/word/2010/wordprocessingCanvas" xmlns:cx="http://schemas.microsoft.com/office/drawing/2014/chartex" xmlns:cx1="http://schemas.microsoft.com/office/drawing/2015/9/8/chartex" xmlns:mc="http://schemas.openxmlformats.org/markup-compatibility/2006" xmlns:o="urn:schemas-microsoft-com:office:office" xmlns:r="http://schemas.openxmlformats.org/officeDocument/2006/relationships" xmlns:m="http://schemas.openxmlformats.org/officeDocument/2006/math" xmlns:v="urn:schemas-microsoft-com:vml" xmlns:wp14="http://schemas.microsoft.com/office/word/2010/wordprocessingDrawing" xmlns:wp="http://schemas.openxmlformats.org/drawingml/2006/wordprocessingDrawing" xmlns:w10="urn:schemas-microsoft-com:office:word" xmlns:w="http://schemas.openxmlformats.org/wordprocessingml/2006/main" xmlns:w14="http://schemas.microsoft.com/office/word/2010/wordml" xmlns:w15="http://schemas.microsoft.com/office/word/2012/wordml" xmlns:w16se="http://schemas.microsoft.com/office/word/2015/wordml/symex" xmlns:wpg="http://schemas.microsoft.com/office/word/2010/wordprocessingGroup" xmlns:wpi="http://schemas.microsoft.com/office/word/2010/wordprocessingInk" xmlns:wne="http://schemas.microsoft.com/office/word/2006/wordml" xmlns:wps="http://schemas.microsoft.com/office/word/2010/wordprocessingShape" mc:Ignorable="w14 w15 w16se wp14">
+<w:hdr xmlns:wpc="http://schemas.microsoft.com/office/word/2010/wordprocessingCanvas" xmlns:cx="http://schemas.microsoft.com/office/drawing/2014/chartex" xmlns:cx1="http://schemas.microsoft.com/office/drawing/2015/9/8/chartex" xmlns:cx2="http://schemas.microsoft.com/office/drawing/2015/10/21/chartex" xmlns:cx3="http://schemas.microsoft.com/office/drawing/2016/5/9/chartex" xmlns:cx4="http://schemas.microsoft.com/office/drawing/2016/5/10/chartex" xmlns:cx5="http://schemas.microsoft.com/office/drawing/2016/5/11/chartex" xmlns:cx6="http://schemas.microsoft.com/office/drawing/2016/5/12/chartex" xmlns:cx7="http://schemas.microsoft.com/office/drawing/2016/5/13/chartex" xmlns:cx8="http://schemas.microsoft.com/office/drawing/2016/5/14/chartex" xmlns:mc="http://schemas.openxmlformats.org/markup-compatibility/2006" xmlns:aink="http://schemas.microsoft.com/office/drawing/2016/ink" xmlns:am3d="http://schemas.microsoft.com/office/drawing/2017/model3d" xmlns:o="urn:schemas-microsoft-com:office:office" xmlns:r="http://schemas.openxmlformats.org/officeDocument/2006/relationships" xmlns:m="http://schemas.openxmlformats.org/officeDocument/2006/math" xmlns:v="urn:schemas-microsoft-com:vml" xmlns:wp14="http://schemas.microsoft.com/office/word/2010/wordprocessingDrawing" xmlns:wp="http://schemas.openxmlformats.org/drawingml/2006/wordprocessingDrawing" xmlns:w10="urn:schemas-microsoft-com:office:word" xmlns:w="http://schemas.openxmlformats.org/wordprocessingml/2006/main" xmlns:w14="http://schemas.microsoft.com/office/word/2010/wordml" xmlns:w15="http://schemas.microsoft.com/office/word/2012/wordml" xmlns:w16cex="http://schemas.microsoft.com/office/word/2018/wordml/cex" xmlns:w16cid="http://schemas.microsoft.com/office/word/2016/wordml/cid" xmlns:w16="http://schemas.microsoft.com/office/word/2018/wordml" xmlns:w16se="http://schemas.microsoft.com/office/word/2015/wordml/symex" xmlns:wpg="http://schemas.microsoft.com/office/word/2010/wordprocessingGroup" xmlns:wpi="http://schemas.microsoft.com/office/word/2010/wordprocessingInk" xmlns:wne="http://schemas.microsoft.com/office/word/2006/wordml" xmlns:wps="http://schemas.microsoft.com/office/word/2010/wordprocessingShape" mc:Ignorable="w14 w15 w16se w16cid w16 w16cex wp14">
   <w:p>
     <w:pPr>
       <w:pStyle w:val="Header"/>
@@ -14233,7 +14612,7 @@
 </file>
 
 <file path=word/header3.xml><?xml version="1.0" encoding="utf-8"?>
-<w:hdr xmlns:wpc="http://schemas.microsoft.com/office/word/2010/wordprocessingCanvas" xmlns:cx="http://schemas.microsoft.com/office/drawing/2014/chartex" xmlns:cx1="http://schemas.microsoft.com/office/drawing/2015/9/8/chartex" xmlns:mc="http://schemas.openxmlformats.org/markup-compatibility/2006" xmlns:o="urn:schemas-microsoft-com:office:office" xmlns:r="http://schemas.openxmlformats.org/officeDocument/2006/relationships" xmlns:m="http://schemas.openxmlformats.org/officeDocument/2006/math" xmlns:v="urn:schemas-microsoft-com:vml" xmlns:wp14="http://schemas.microsoft.com/office/word/2010/wordprocessingDrawing" xmlns:wp="http://schemas.openxmlformats.org/drawingml/2006/wordprocessingDrawing" xmlns:w10="urn:schemas-microsoft-com:office:word" xmlns:w="http://schemas.openxmlformats.org/wordprocessingml/2006/main" xmlns:w14="http://schemas.microsoft.com/office/word/2010/wordml" xmlns:w15="http://schemas.microsoft.com/office/word/2012/wordml" xmlns:w16se="http://schemas.microsoft.com/office/word/2015/wordml/symex" xmlns:wpg="http://schemas.microsoft.com/office/word/2010/wordprocessingGroup" xmlns:wpi="http://schemas.microsoft.com/office/word/2010/wordprocessingInk" xmlns:wne="http://schemas.microsoft.com/office/word/2006/wordml" xmlns:wps="http://schemas.microsoft.com/office/word/2010/wordprocessingShape" mc:Ignorable="w14 w15 w16se wp14">
+<w:hdr xmlns:wpc="http://schemas.microsoft.com/office/word/2010/wordprocessingCanvas" xmlns:cx="http://schemas.microsoft.com/office/drawing/2014/chartex" xmlns:cx1="http://schemas.microsoft.com/office/drawing/2015/9/8/chartex" xmlns:cx2="http://schemas.microsoft.com/office/drawing/2015/10/21/chartex" xmlns:cx3="http://schemas.microsoft.com/office/drawing/2016/5/9/chartex" xmlns:cx4="http://schemas.microsoft.com/office/drawing/2016/5/10/chartex" xmlns:cx5="http://schemas.microsoft.com/office/drawing/2016/5/11/chartex" xmlns:cx6="http://schemas.microsoft.com/office/drawing/2016/5/12/chartex" xmlns:cx7="http://schemas.microsoft.com/office/drawing/2016/5/13/chartex" xmlns:cx8="http://schemas.microsoft.com/office/drawing/2016/5/14/chartex" xmlns:mc="http://schemas.openxmlformats.org/markup-compatibility/2006" xmlns:aink="http://schemas.microsoft.com/office/drawing/2016/ink" xmlns:am3d="http://schemas.microsoft.com/office/drawing/2017/model3d" xmlns:o="urn:schemas-microsoft-com:office:office" xmlns:r="http://schemas.openxmlformats.org/officeDocument/2006/relationships" xmlns:m="http://schemas.openxmlformats.org/officeDocument/2006/math" xmlns:v="urn:schemas-microsoft-com:vml" xmlns:wp14="http://schemas.microsoft.com/office/word/2010/wordprocessingDrawing" xmlns:wp="http://schemas.openxmlformats.org/drawingml/2006/wordprocessingDrawing" xmlns:w10="urn:schemas-microsoft-com:office:word" xmlns:w="http://schemas.openxmlformats.org/wordprocessingml/2006/main" xmlns:w14="http://schemas.microsoft.com/office/word/2010/wordml" xmlns:w15="http://schemas.microsoft.com/office/word/2012/wordml" xmlns:w16cex="http://schemas.microsoft.com/office/word/2018/wordml/cex" xmlns:w16cid="http://schemas.microsoft.com/office/word/2016/wordml/cid" xmlns:w16="http://schemas.microsoft.com/office/word/2018/wordml" xmlns:w16se="http://schemas.microsoft.com/office/word/2015/wordml/symex" xmlns:wpg="http://schemas.microsoft.com/office/word/2010/wordprocessingGroup" xmlns:wpi="http://schemas.microsoft.com/office/word/2010/wordprocessingInk" xmlns:wne="http://schemas.microsoft.com/office/word/2006/wordml" xmlns:wps="http://schemas.microsoft.com/office/word/2010/wordprocessingShape" mc:Ignorable="w14 w15 w16se w16cid w16 w16cex wp14">
   <w:p/>
   <w:p/>
   <w:p/>
@@ -14248,7 +14627,7 @@
 </file>
 
 <file path=word/numbering.xml><?xml version="1.0" encoding="utf-8"?>
-<w:numbering xmlns:wpc="http://schemas.microsoft.com/office/word/2010/wordprocessingCanvas" xmlns:cx="http://schemas.microsoft.com/office/drawing/2014/chartex" xmlns:cx1="http://schemas.microsoft.com/office/drawing/2015/9/8/chartex" xmlns:mc="http://schemas.openxmlformats.org/markup-compatibility/2006" xmlns:o="urn:schemas-microsoft-com:office:office" xmlns:r="http://schemas.openxmlformats.org/officeDocument/2006/relationships" xmlns:m="http://schemas.openxmlformats.org/officeDocument/2006/math" xmlns:v="urn:schemas-microsoft-com:vml" xmlns:wp14="http://schemas.microsoft.com/office/word/2010/wordprocessingDrawing" xmlns:wp="http://schemas.openxmlformats.org/drawingml/2006/wordprocessingDrawing" xmlns:w10="urn:schemas-microsoft-com:office:word" xmlns:w="http://schemas.openxmlformats.org/wordprocessingml/2006/main" xmlns:w14="http://schemas.microsoft.com/office/word/2010/wordml" xmlns:w15="http://schemas.microsoft.com/office/word/2012/wordml" xmlns:w16se="http://schemas.microsoft.com/office/word/2015/wordml/symex" xmlns:wpg="http://schemas.microsoft.com/office/word/2010/wordprocessingGroup" xmlns:wpi="http://schemas.microsoft.com/office/word/2010/wordprocessingInk" xmlns:wne="http://schemas.microsoft.com/office/word/2006/wordml" xmlns:wps="http://schemas.microsoft.com/office/word/2010/wordprocessingShape" mc:Ignorable="w14 w15 w16se wp14">
+<w:numbering xmlns:wpc="http://schemas.microsoft.com/office/word/2010/wordprocessingCanvas" xmlns:cx="http://schemas.microsoft.com/office/drawing/2014/chartex" xmlns:cx1="http://schemas.microsoft.com/office/drawing/2015/9/8/chartex" xmlns:cx2="http://schemas.microsoft.com/office/drawing/2015/10/21/chartex" xmlns:cx3="http://schemas.microsoft.com/office/drawing/2016/5/9/chartex" xmlns:cx4="http://schemas.microsoft.com/office/drawing/2016/5/10/chartex" xmlns:cx5="http://schemas.microsoft.com/office/drawing/2016/5/11/chartex" xmlns:cx6="http://schemas.microsoft.com/office/drawing/2016/5/12/chartex" xmlns:cx7="http://schemas.microsoft.com/office/drawing/2016/5/13/chartex" xmlns:cx8="http://schemas.microsoft.com/office/drawing/2016/5/14/chartex" xmlns:mc="http://schemas.openxmlformats.org/markup-compatibility/2006" xmlns:aink="http://schemas.microsoft.com/office/drawing/2016/ink" xmlns:am3d="http://schemas.microsoft.com/office/drawing/2017/model3d" xmlns:o="urn:schemas-microsoft-com:office:office" xmlns:r="http://schemas.openxmlformats.org/officeDocument/2006/relationships" xmlns:m="http://schemas.openxmlformats.org/officeDocument/2006/math" xmlns:v="urn:schemas-microsoft-com:vml" xmlns:wp14="http://schemas.microsoft.com/office/word/2010/wordprocessingDrawing" xmlns:wp="http://schemas.openxmlformats.org/drawingml/2006/wordprocessingDrawing" xmlns:w10="urn:schemas-microsoft-com:office:word" xmlns:w="http://schemas.openxmlformats.org/wordprocessingml/2006/main" xmlns:w14="http://schemas.microsoft.com/office/word/2010/wordml" xmlns:w15="http://schemas.microsoft.com/office/word/2012/wordml" xmlns:w16cex="http://schemas.microsoft.com/office/word/2018/wordml/cex" xmlns:w16cid="http://schemas.microsoft.com/office/word/2016/wordml/cid" xmlns:w16="http://schemas.microsoft.com/office/word/2018/wordml" xmlns:w16se="http://schemas.microsoft.com/office/word/2015/wordml/symex" xmlns:wpg="http://schemas.microsoft.com/office/word/2010/wordprocessingGroup" xmlns:wpi="http://schemas.microsoft.com/office/word/2010/wordprocessingInk" xmlns:wne="http://schemas.microsoft.com/office/word/2006/wordml" xmlns:wps="http://schemas.microsoft.com/office/word/2010/wordprocessingShape" mc:Ignorable="w14 w15 w16se w16cid w16 w16cex wp14">
   <w:abstractNum w:abstractNumId="0" w15:restartNumberingAfterBreak="0">
     <w:nsid w:val="FFFFFF81"/>
     <w:multiLevelType w:val="singleLevel"/>
@@ -15766,7 +16145,7 @@
 </file>
 
 <file path=word/styles.xml><?xml version="1.0" encoding="utf-8"?>
-<w:styles xmlns:mc="http://schemas.openxmlformats.org/markup-compatibility/2006" xmlns:r="http://schemas.openxmlformats.org/officeDocument/2006/relationships" xmlns:w="http://schemas.openxmlformats.org/wordprocessingml/2006/main" xmlns:w14="http://schemas.microsoft.com/office/word/2010/wordml" xmlns:w15="http://schemas.microsoft.com/office/word/2012/wordml" xmlns:w16se="http://schemas.microsoft.com/office/word/2015/wordml/symex" mc:Ignorable="w14 w15 w16se">
+<w:styles xmlns:mc="http://schemas.openxmlformats.org/markup-compatibility/2006" xmlns:r="http://schemas.openxmlformats.org/officeDocument/2006/relationships" xmlns:w="http://schemas.openxmlformats.org/wordprocessingml/2006/main" xmlns:w14="http://schemas.microsoft.com/office/word/2010/wordml" xmlns:w15="http://schemas.microsoft.com/office/word/2012/wordml" xmlns:w16cex="http://schemas.microsoft.com/office/word/2018/wordml/cex" xmlns:w16cid="http://schemas.microsoft.com/office/word/2016/wordml/cid" xmlns:w16="http://schemas.microsoft.com/office/word/2018/wordml" xmlns:w16se="http://schemas.microsoft.com/office/word/2015/wordml/symex" mc:Ignorable="w14 w15 w16se w16cid w16 w16cex">
   <w:docDefaults>
     <w:rPrDefault>
       <w:rPr>
@@ -15782,7 +16161,7 @@
       </w:pPr>
     </w:pPrDefault>
   </w:docDefaults>
-  <w:latentStyles w:defLockedState="0" w:defUIPriority="99" w:defSemiHidden="0" w:defUnhideWhenUsed="0" w:defQFormat="0" w:count="371">
+  <w:latentStyles w:defLockedState="0" w:defUIPriority="99" w:defSemiHidden="0" w:defUnhideWhenUsed="0" w:defQFormat="0" w:count="376">
     <w:lsdException w:name="Normal" w:uiPriority="0" w:qFormat="1"/>
     <w:lsdException w:name="heading 1" w:uiPriority="9" w:qFormat="1"/>
     <w:lsdException w:name="heading 2" w:uiPriority="9" w:qFormat="1"/>
@@ -15884,7 +16263,7 @@
     <w:lsdException w:name="HTML Code" w:semiHidden="1" w:unhideWhenUsed="1"/>
     <w:lsdException w:name="HTML Definition" w:semiHidden="1" w:unhideWhenUsed="1"/>
     <w:lsdException w:name="HTML Keyboard" w:semiHidden="1" w:unhideWhenUsed="1"/>
-    <w:lsdException w:name="HTML Preformatted" w:semiHidden="1" w:uiPriority="0" w:unhideWhenUsed="1"/>
+    <w:lsdException w:name="HTML Preformatted" w:semiHidden="1" w:unhideWhenUsed="1"/>
     <w:lsdException w:name="HTML Sample" w:semiHidden="1" w:unhideWhenUsed="1"/>
     <w:lsdException w:name="HTML Typewriter" w:semiHidden="1" w:unhideWhenUsed="1"/>
     <w:lsdException w:name="HTML Variable" w:semiHidden="1" w:unhideWhenUsed="1"/>
@@ -16145,6 +16524,11 @@
     <w:lsdException w:name="List Table 5 Dark Accent 6" w:uiPriority="50"/>
     <w:lsdException w:name="List Table 6 Colorful Accent 6" w:uiPriority="51"/>
     <w:lsdException w:name="List Table 7 Colorful Accent 6" w:uiPriority="52"/>
+    <w:lsdException w:name="Mention" w:semiHidden="1" w:unhideWhenUsed="1"/>
+    <w:lsdException w:name="Smart Hyperlink" w:semiHidden="1" w:unhideWhenUsed="1"/>
+    <w:lsdException w:name="Hashtag" w:semiHidden="1" w:unhideWhenUsed="1"/>
+    <w:lsdException w:name="Unresolved Mention" w:semiHidden="1" w:unhideWhenUsed="1"/>
+    <w:lsdException w:name="Smart Link" w:semiHidden="1" w:unhideWhenUsed="1"/>
   </w:latentStyles>
   <w:style w:type="paragraph" w:default="1" w:styleId="Normal">
     <w:name w:val="Normal"/>
@@ -17949,6 +18333,8 @@
   <w:style w:type="paragraph" w:styleId="HTMLPreformatted">
     <w:name w:val="HTML Preformatted"/>
     <w:basedOn w:val="Normal"/>
+    <w:link w:val="HTMLPreformattedChar"/>
+    <w:uiPriority w:val="99"/>
     <w:semiHidden/>
     <w:rsid w:val="000E372F"/>
     <w:pPr>
@@ -18857,8 +19243,8 @@
       </w:tblCellMar>
     </w:tblPr>
   </w:style>
-  <w:style w:type="character" w:customStyle="1" w:styleId="UnresolvedMention">
-    <w:name w:val="Unresolved Mention"/>
+  <w:style w:type="character" w:customStyle="1" w:styleId="UnresolvedMention1">
+    <w:name w:val="Unresolved Mention1"/>
     <w:basedOn w:val="DefaultParagraphFont"/>
     <w:uiPriority w:val="99"/>
     <w:semiHidden/>
@@ -18867,6 +19253,19 @@
     <w:rPr>
       <w:color w:val="808080"/>
       <w:shd w:val="clear" w:color="auto" w:fill="E6E6E6"/>
+    </w:rPr>
+  </w:style>
+  <w:style w:type="character" w:customStyle="1" w:styleId="HTMLPreformattedChar">
+    <w:name w:val="HTML Preformatted Char"/>
+    <w:basedOn w:val="DefaultParagraphFont"/>
+    <w:link w:val="HTMLPreformatted"/>
+    <w:uiPriority w:val="99"/>
+    <w:semiHidden/>
+    <w:rsid w:val="00515148"/>
+    <w:rPr>
+      <w:rFonts w:ascii="Courier New" w:eastAsia="Arial Unicode MS" w:hAnsi="Courier New" w:cs="Courier New"/>
+      <w:sz w:val="18"/>
+      <w:szCs w:val="18"/>
     </w:rPr>
   </w:style>
 </w:styles>
@@ -19156,6 +19555,10 @@
 </file>
 
 <file path=customXml/item1.xml><?xml version="1.0" encoding="utf-8"?>
+<b:Sources xmlns:b="http://schemas.openxmlformats.org/officeDocument/2006/bibliography" xmlns="http://schemas.openxmlformats.org/officeDocument/2006/bibliography" SelectedStyle="\CHICAGO.XSL" StyleName="Chicago"/>
+</file>
+
+<file path=customXml/item2.xml><?xml version="1.0" encoding="utf-8"?>
 <ct:contentTypeSchema xmlns:ct="http://schemas.microsoft.com/office/2006/metadata/contentType" xmlns:ma="http://schemas.microsoft.com/office/2006/metadata/properties/metaAttributes" ct:_="" ma:_="" ma:contentTypeName="Document" ma:contentTypeID="0x010100BAC6AAE9A7AC6F448B8E6AD308F25C33" ma:contentTypeVersion="9" ma:contentTypeDescription="Create a new document." ma:contentTypeScope="" ma:versionID="9947e9a47e1bfbe6ee25356abc8c556f">
   <xsd:schema xmlns:xsd="http://www.w3.org/2001/XMLSchema" xmlns:xs="http://www.w3.org/2001/XMLSchema" xmlns:p="http://schemas.microsoft.com/office/2006/metadata/properties" xmlns:ns2="41dbd0cf-c47a-4cea-8dfa-c6db00955148" xmlns:ns3="2680ebc2-70e2-42cc-af17-343d078fef82" xmlns:ns4="3ab059b2-6124-4199-bb85-3249ccb31308" targetNamespace="http://schemas.microsoft.com/office/2006/metadata/properties" ma:root="true" ma:fieldsID="784c332b4ff724ef588fa3376e0daf40" ns2:_="" ns3:_="" ns4:_="">
     <xsd:import namespace="41dbd0cf-c47a-4cea-8dfa-c6db00955148"/>
@@ -19353,7 +19756,28 @@
 </ct:contentTypeSchema>
 </file>
 
-<file path=customXml/item2.xml><?xml version="1.0" encoding="utf-8"?>
+<file path=customXml/item3.xml><?xml version="1.0" encoding="utf-8"?>
+<b:Sources xmlns:b="http://schemas.openxmlformats.org/officeDocument/2006/bibliography" xmlns="http://schemas.openxmlformats.org/officeDocument/2006/bibliography" SelectedStyle="\CHICAGO.XSL" StyleName="Chicago"/>
+</file>
+
+<file path=customXml/item4.xml><?xml version="1.0" encoding="utf-8"?>
+<?mso-contentType ?>
+<FormTemplates xmlns="http://schemas.microsoft.com/sharepoint/v3/contenttype/forms">
+  <Display>DocumentLibraryForm</Display>
+  <Edit>DocumentLibraryForm</Edit>
+  <New>DocumentLibraryForm</New>
+</FormTemplates>
+</file>
+
+<file path=customXml/item5.xml><?xml version="1.0" encoding="utf-8"?>
+<b:Sources xmlns:b="http://schemas.openxmlformats.org/officeDocument/2006/bibliography" xmlns="http://schemas.openxmlformats.org/officeDocument/2006/bibliography" SelectedStyle="\CHICAGO.XSL" StyleName="Chicago"/>
+</file>
+
+<file path=customXml/item6.xml><?xml version="1.0" encoding="utf-8"?>
+<b:Sources xmlns:b="http://schemas.openxmlformats.org/officeDocument/2006/bibliography" xmlns="http://schemas.openxmlformats.org/officeDocument/2006/bibliography" SelectedStyle="\CHICAGO.XSL" StyleName="Chicago"/>
+</file>
+
+<file path=customXml/item7.xml><?xml version="1.0" encoding="utf-8"?>
 <p:properties xmlns:p="http://schemas.microsoft.com/office/2006/metadata/properties" xmlns:xsi="http://www.w3.org/2001/XMLSchema-instance" xmlns:pc="http://schemas.microsoft.com/office/infopath/2007/PartnerControls">
   <documentManagement>
     <k0a767481f69401b9656bbf4dd6abb1d xmlns="2680ebc2-70e2-42cc-af17-343d078fef82">
@@ -19367,32 +19791,15 @@
 </p:properties>
 </file>
 
-<file path=customXml/item3.xml><?xml version="1.0" encoding="utf-8"?>
-<?mso-contentType ?>
-<FormTemplates xmlns="http://schemas.microsoft.com/sharepoint/v3/contenttype/forms">
-  <Display>DocumentLibraryForm</Display>
-  <Edit>DocumentLibraryForm</Edit>
-  <New>DocumentLibraryForm</New>
-</FormTemplates>
+<file path=customXml/itemProps1.xml><?xml version="1.0" encoding="utf-8"?>
+<ds:datastoreItem xmlns:ds="http://schemas.openxmlformats.org/officeDocument/2006/customXml" ds:itemID="{05CD6A24-F136-463B-BF16-F15886741A5F}">
+  <ds:schemaRefs>
+    <ds:schemaRef ds:uri="http://schemas.openxmlformats.org/officeDocument/2006/bibliography"/>
+  </ds:schemaRefs>
+</ds:datastoreItem>
 </file>
 
-<file path=customXml/item4.xml><?xml version="1.0" encoding="utf-8"?>
-<b:Sources xmlns:b="http://schemas.openxmlformats.org/officeDocument/2006/bibliography" xmlns="http://schemas.openxmlformats.org/officeDocument/2006/bibliography" SelectedStyle="\CHICAGO.XSL" StyleName="Chicago"/>
-</file>
-
-<file path=customXml/item5.xml><?xml version="1.0" encoding="utf-8"?>
-<b:Sources xmlns:b="http://schemas.openxmlformats.org/officeDocument/2006/bibliography" xmlns="http://schemas.openxmlformats.org/officeDocument/2006/bibliography" SelectedStyle="\CHICAGO.XSL" StyleName="Chicago"/>
-</file>
-
-<file path=customXml/item6.xml><?xml version="1.0" encoding="utf-8"?>
-<b:Sources xmlns:b="http://schemas.openxmlformats.org/officeDocument/2006/bibliography" xmlns="http://schemas.openxmlformats.org/officeDocument/2006/bibliography" SelectedStyle="\CHICAGO.XSL" StyleName="Chicago"/>
-</file>
-
-<file path=customXml/item7.xml><?xml version="1.0" encoding="utf-8"?>
-<b:Sources xmlns:b="http://schemas.openxmlformats.org/officeDocument/2006/bibliography" xmlns="http://schemas.openxmlformats.org/officeDocument/2006/bibliography" SelectedStyle="\CHICAGO.XSL" StyleName="Chicago"/>
-</file>
-
-<file path=customXml/itemProps1.xml><?xml version="1.0" encoding="utf-8"?>
+<file path=customXml/itemProps2.xml><?xml version="1.0" encoding="utf-8"?>
 <ds:datastoreItem xmlns:ds="http://schemas.openxmlformats.org/officeDocument/2006/customXml" ds:itemID="{AB403CD4-F922-4E1D-B3EA-72C1A6D547E2}">
   <ds:schemaRefs>
     <ds:schemaRef ds:uri="http://schemas.microsoft.com/office/2006/metadata/contentType"/>
@@ -19412,7 +19819,39 @@
 </ds:datastoreItem>
 </file>
 
-<file path=customXml/itemProps2.xml><?xml version="1.0" encoding="utf-8"?>
+<file path=customXml/itemProps3.xml><?xml version="1.0" encoding="utf-8"?>
+<ds:datastoreItem xmlns:ds="http://schemas.openxmlformats.org/officeDocument/2006/customXml" ds:itemID="{74EDC720-C843-4BCC-ACEC-72DB380D8DF2}">
+  <ds:schemaRefs>
+    <ds:schemaRef ds:uri="http://schemas.openxmlformats.org/officeDocument/2006/bibliography"/>
+  </ds:schemaRefs>
+</ds:datastoreItem>
+</file>
+
+<file path=customXml/itemProps4.xml><?xml version="1.0" encoding="utf-8"?>
+<ds:datastoreItem xmlns:ds="http://schemas.openxmlformats.org/officeDocument/2006/customXml" ds:itemID="{A758D5F2-F4A1-44A4-BF20-F1E33A257A05}">
+  <ds:schemaRefs>
+    <ds:schemaRef ds:uri="http://schemas.microsoft.com/sharepoint/v3/contenttype/forms"/>
+  </ds:schemaRefs>
+</ds:datastoreItem>
+</file>
+
+<file path=customXml/itemProps5.xml><?xml version="1.0" encoding="utf-8"?>
+<ds:datastoreItem xmlns:ds="http://schemas.openxmlformats.org/officeDocument/2006/customXml" ds:itemID="{0ACC11CF-7E2F-4A39-A1CC-435974F0A74C}">
+  <ds:schemaRefs>
+    <ds:schemaRef ds:uri="http://schemas.openxmlformats.org/officeDocument/2006/bibliography"/>
+  </ds:schemaRefs>
+</ds:datastoreItem>
+</file>
+
+<file path=customXml/itemProps6.xml><?xml version="1.0" encoding="utf-8"?>
+<ds:datastoreItem xmlns:ds="http://schemas.openxmlformats.org/officeDocument/2006/customXml" ds:itemID="{DFFD90AB-A9CA-48E9-A772-13C69588A728}">
+  <ds:schemaRefs>
+    <ds:schemaRef ds:uri="http://schemas.openxmlformats.org/officeDocument/2006/bibliography"/>
+  </ds:schemaRefs>
+</ds:datastoreItem>
+</file>
+
+<file path=customXml/itemProps7.xml><?xml version="1.0" encoding="utf-8"?>
 <ds:datastoreItem xmlns:ds="http://schemas.openxmlformats.org/officeDocument/2006/customXml" ds:itemID="{D5C50300-BF55-4478-8C35-4D5C35D3EDD0}">
   <ds:schemaRefs>
     <ds:schemaRef ds:uri="http://schemas.microsoft.com/office/2006/metadata/properties"/>
@@ -19421,44 +19860,4 @@
     <ds:schemaRef ds:uri="41dbd0cf-c47a-4cea-8dfa-c6db00955148"/>
   </ds:schemaRefs>
 </ds:datastoreItem>
-</file>
-
-<file path=customXml/itemProps3.xml><?xml version="1.0" encoding="utf-8"?>
-<ds:datastoreItem xmlns:ds="http://schemas.openxmlformats.org/officeDocument/2006/customXml" ds:itemID="{A758D5F2-F4A1-44A4-BF20-F1E33A257A05}">
-  <ds:schemaRefs>
-    <ds:schemaRef ds:uri="http://schemas.microsoft.com/sharepoint/v3/contenttype/forms"/>
-  </ds:schemaRefs>
-</ds:datastoreItem>
-</file>
-
-<file path=customXml/itemProps4.xml><?xml version="1.0" encoding="utf-8"?>
-<ds:datastoreItem xmlns:ds="http://schemas.openxmlformats.org/officeDocument/2006/customXml" ds:itemID="{05CD6A24-F136-463B-BF16-F15886741A5F}">
-  <ds:schemaRefs>
-    <ds:schemaRef ds:uri="http://schemas.openxmlformats.org/officeDocument/2006/bibliography"/>
-  </ds:schemaRefs>
-</ds:datastoreItem>
-</file>
-
-<file path=customXml/itemProps5.xml><?xml version="1.0" encoding="utf-8"?>
-<ds:datastoreItem xmlns:ds="http://schemas.openxmlformats.org/officeDocument/2006/customXml" ds:itemID="{B07A3250-55AC-476A-B09B-E2977007E46F}">
-  <ds:schemaRefs>
-    <ds:schemaRef ds:uri="http://schemas.openxmlformats.org/officeDocument/2006/bibliography"/>
-  </ds:schemaRefs>
-</ds:datastoreItem>
-</file>
-
-<file path=customXml/itemProps6.xml><?xml version="1.0" encoding="utf-8"?>
-<ds:datastoreItem xmlns:ds="http://schemas.openxmlformats.org/officeDocument/2006/customXml" ds:itemID="{21E7BDEF-AB9D-4B61-97C1-FC3F9FF24142}">
-  <ds:schemaRefs>
-    <ds:schemaRef ds:uri="http://schemas.openxmlformats.org/officeDocument/2006/bibliography"/>
-  </ds:schemaRefs>
-</ds:datastoreItem>
-</file>
-
-<file path=customXml/itemProps7.xml><?xml version="1.0" encoding="utf-8"?>
-<ds:datastoreItem xmlns:ds="http://schemas.openxmlformats.org/officeDocument/2006/customXml" ds:itemID="{244850A5-8122-4C29-897A-EB0D679D0D9C}">
-  <ds:schemaRefs>
-    <ds:schemaRef ds:uri="http://schemas.openxmlformats.org/officeDocument/2006/bibliography"/>
-  </ds:schemaRefs>
-</ds:datastoreItem>
 </file>
</xml_diff>